<commit_message>
Modify protocol Imaging Zebrafish invivo
</commit_message>
<xml_diff>
--- a/Sources/PROTOCOL-Imagerie Zebrafish vivant dans agarose.docx
+++ b/Sources/PROTOCOL-Imagerie Zebrafish vivant dans agarose.docx
@@ -52,147 +52,77 @@
       </w:r>
       <w:proofErr w:type="spellEnd"/>
       <w:r>
-        <w:t xml:space="preserve"> d’agarose 1,4 % dans un milieu de culture E3.</w:t>
-      </w:r>
-    </w:p>
-    <w:p>
-      <w:pPr>
-        <w:pStyle w:val="Paragraphedeliste"/>
-        <w:numPr>
-          <w:ilvl w:val="1"/>
-          <w:numId w:val="2"/>
-        </w:numPr>
-      </w:pPr>
-      <w:r>
-        <w:t xml:space="preserve">Identifier environ 30 </w:t>
+        <w:t xml:space="preserve"> d’agaros</w:t>
+      </w:r>
+      <w:r>
+        <w:t>e au pourcentage désiré (voir protocole sur GitHub DCC-</w:t>
       </w:r>
       <w:proofErr w:type="spellStart"/>
       <w:r>
+        <w:t>Lab</w:t>
+      </w:r>
+      <w:proofErr w:type="spellEnd"/>
+      <w:r>
+        <w:t xml:space="preserve"> dans </w:t>
+      </w:r>
+      <w:r>
+        <w:rPr>
+          <w:i/>
+        </w:rPr>
+        <w:t>Documentation</w:t>
+      </w:r>
+      <w:r>
+        <w:rPr>
+          <w:i/>
+        </w:rPr>
+        <w:t>, PROTOCOL-Agarose 1.4%</w:t>
+      </w:r>
+      <w:r>
+        <w:t>)</w:t>
+      </w:r>
+    </w:p>
+    <w:p>
+      <w:pPr>
+        <w:pStyle w:val="Paragraphedeliste"/>
+        <w:numPr>
+          <w:ilvl w:val="0"/>
+          <w:numId w:val="2"/>
+        </w:numPr>
+      </w:pPr>
+      <w:r>
+        <w:t xml:space="preserve">Avant d’entrer dans la salle de culture, se laver les mains et mettre des gants. </w:t>
+      </w:r>
+    </w:p>
+    <w:p>
+      <w:pPr>
+        <w:pStyle w:val="Paragraphedeliste"/>
+        <w:numPr>
+          <w:ilvl w:val="0"/>
+          <w:numId w:val="2"/>
+        </w:numPr>
+      </w:pPr>
+      <w:r>
+        <w:t xml:space="preserve">Déposer les deux </w:t>
+      </w:r>
+      <w:proofErr w:type="spellStart"/>
+      <w:r>
         <w:t>microtubes</w:t>
       </w:r>
       <w:proofErr w:type="spellEnd"/>
       <w:r>
-        <w:t xml:space="preserve">. </w:t>
-      </w:r>
-    </w:p>
-    <w:p>
-      <w:pPr>
-        <w:pStyle w:val="Paragraphedeliste"/>
-        <w:numPr>
-          <w:ilvl w:val="1"/>
-          <w:numId w:val="2"/>
-        </w:numPr>
-      </w:pPr>
-      <w:r>
-        <w:t xml:space="preserve">Dans un bécher de 100 </w:t>
-      </w:r>
-      <w:proofErr w:type="spellStart"/>
-      <w:r>
-        <w:t>mL</w:t>
-      </w:r>
-      <w:proofErr w:type="spellEnd"/>
-      <w:r>
-        <w:t xml:space="preserve">, insérer 50 </w:t>
-      </w:r>
-      <w:proofErr w:type="spellStart"/>
-      <w:r>
-        <w:t>mL</w:t>
-      </w:r>
-      <w:proofErr w:type="spellEnd"/>
-      <w:r>
-        <w:t xml:space="preserve"> de milieu de culture E3 (). </w:t>
-      </w:r>
-    </w:p>
-    <w:p>
-      <w:pPr>
-        <w:pStyle w:val="Paragraphedeliste"/>
-        <w:numPr>
-          <w:ilvl w:val="1"/>
-          <w:numId w:val="2"/>
-        </w:numPr>
-      </w:pPr>
-      <w:r>
-        <w:t xml:space="preserve">Peser 0,7 g d’agarose à l’aide d’une balance électronique. </w:t>
-      </w:r>
-    </w:p>
-    <w:p>
-      <w:pPr>
-        <w:pStyle w:val="Paragraphedeliste"/>
-        <w:numPr>
-          <w:ilvl w:val="1"/>
-          <w:numId w:val="2"/>
-        </w:numPr>
-      </w:pPr>
-      <w:r>
-        <w:t xml:space="preserve">Déposer une tige agitatrice dans le bécher et déposer le tout sur une plaque agitatrice. Insérer doucement l’agarose pesé préalablement. </w:t>
-      </w:r>
-    </w:p>
-    <w:p>
-      <w:pPr>
-        <w:pStyle w:val="Paragraphedeliste"/>
-        <w:numPr>
-          <w:ilvl w:val="1"/>
-          <w:numId w:val="2"/>
-        </w:numPr>
-      </w:pPr>
-      <w:r>
-        <w:t xml:space="preserve">Si l’agarose est en agrégats, poursuivre le brassage. Sinon, faire dissoudre complètement l’agarose en chauffant </w:t>
-      </w:r>
-      <w:proofErr w:type="gramStart"/>
-      <w:r>
-        <w:t>au microonde</w:t>
-      </w:r>
-      <w:proofErr w:type="gramEnd"/>
-      <w:r>
-        <w:t xml:space="preserve"> jusqu’à ce que le mélange bout (environ 1 minute). Vérifier qu’il ne reste plus d’agrégats d’agarose dans le mélange. </w:t>
-      </w:r>
-    </w:p>
-    <w:p>
-      <w:pPr>
-        <w:pStyle w:val="Paragraphedeliste"/>
-        <w:numPr>
-          <w:ilvl w:val="1"/>
-          <w:numId w:val="2"/>
-        </w:numPr>
-      </w:pPr>
-      <w:r>
-        <w:t xml:space="preserve">Déposer environ 1,5 </w:t>
-      </w:r>
-      <w:proofErr w:type="spellStart"/>
-      <w:r>
-        <w:t>mL</w:t>
-      </w:r>
-      <w:proofErr w:type="spellEnd"/>
-      <w:r>
-        <w:t xml:space="preserve"> d’agarose dans chaque </w:t>
-      </w:r>
-      <w:proofErr w:type="spellStart"/>
-      <w:r>
-        <w:t>microtube</w:t>
-      </w:r>
-      <w:proofErr w:type="spellEnd"/>
-      <w:r>
-        <w:t xml:space="preserve">. </w:t>
-      </w:r>
-    </w:p>
-    <w:p>
-      <w:pPr>
-        <w:pStyle w:val="Paragraphedeliste"/>
-        <w:numPr>
-          <w:ilvl w:val="1"/>
-          <w:numId w:val="2"/>
-        </w:numPr>
-      </w:pPr>
-      <w:r>
-        <w:t xml:space="preserve">Prendre deux </w:t>
-      </w:r>
-      <w:proofErr w:type="spellStart"/>
-      <w:r>
-        <w:t>microtubes</w:t>
-      </w:r>
-      <w:proofErr w:type="spellEnd"/>
-      <w:r>
-        <w:t xml:space="preserve"> pour poursuivre l’expérience et laisser gélifier le reste au frigo à 4</w:t>
+        <w:t xml:space="preserve"> d’agarose sur une plaque chauffante à basse température. </w:t>
+      </w:r>
+    </w:p>
+    <w:p>
+      <w:pPr>
+        <w:pStyle w:val="Paragraphedeliste"/>
+        <w:numPr>
+          <w:ilvl w:val="0"/>
+          <w:numId w:val="2"/>
+        </w:numPr>
+      </w:pPr>
+      <w:r>
+        <w:t>Avant de poursuivre, vérifier que la température de l’agarose est d’environ 35</w:t>
       </w:r>
       <w:r>
         <w:rPr>
@@ -201,54 +131,190 @@
         <w:t>°</w:t>
       </w:r>
       <w:r>
-        <w:t xml:space="preserve">C. </w:t>
-      </w:r>
-      <w:r>
-        <w:br/>
-      </w:r>
-    </w:p>
-    <w:p>
-      <w:pPr>
-        <w:pStyle w:val="Paragraphedeliste"/>
-        <w:numPr>
-          <w:ilvl w:val="0"/>
-          <w:numId w:val="2"/>
-        </w:numPr>
-      </w:pPr>
-      <w:r>
-        <w:t xml:space="preserve">Avant d’entrer dans la salle de culture, se laver les mains et mettre des gants. </w:t>
-      </w:r>
-    </w:p>
-    <w:p>
-      <w:pPr>
-        <w:pStyle w:val="Paragraphedeliste"/>
-        <w:numPr>
-          <w:ilvl w:val="0"/>
-          <w:numId w:val="2"/>
-        </w:numPr>
-      </w:pPr>
-      <w:r>
-        <w:t xml:space="preserve">Déposer les deux </w:t>
+        <w:t xml:space="preserve">C. Une température trop haute peut affecter le développement du poisson, pouvant aller jusqu’à l’ébouillantage et la mort. </w:t>
+      </w:r>
+    </w:p>
+    <w:p>
+      <w:pPr>
+        <w:pStyle w:val="Paragraphedeliste"/>
+        <w:numPr>
+          <w:ilvl w:val="0"/>
+          <w:numId w:val="2"/>
+        </w:numPr>
+      </w:pPr>
+      <w:r>
+        <w:t>À l’aide d’une pipette stérile de plastique</w:t>
+      </w:r>
+      <w:r>
+        <w:t xml:space="preserve"> de 2 </w:t>
       </w:r>
       <w:proofErr w:type="spellStart"/>
       <w:r>
-        <w:t>microtubes</w:t>
+        <w:t>mL</w:t>
       </w:r>
       <w:proofErr w:type="spellEnd"/>
       <w:r>
-        <w:t xml:space="preserve"> d’agarose sur une plaque chauffante à basse température. </w:t>
-      </w:r>
-    </w:p>
-    <w:p>
-      <w:pPr>
-        <w:pStyle w:val="Paragraphedeliste"/>
-        <w:numPr>
-          <w:ilvl w:val="0"/>
-          <w:numId w:val="2"/>
-        </w:numPr>
-      </w:pPr>
-      <w:r>
-        <w:t>Avant de poursuivre, vérifier que la température de l’agarose est d’environ 35</w:t>
+        <w:t xml:space="preserve">, pêcher un poisson vivant dans le bocal en aspirant du liquide. </w:t>
+      </w:r>
+    </w:p>
+    <w:p>
+      <w:pPr>
+        <w:pStyle w:val="Paragraphedeliste"/>
+        <w:numPr>
+          <w:ilvl w:val="0"/>
+          <w:numId w:val="2"/>
+        </w:numPr>
+      </w:pPr>
+      <w:r>
+        <w:t>Déposer</w:t>
+      </w:r>
+      <w:r>
+        <w:t xml:space="preserve"> le poisson dans le premier </w:t>
+      </w:r>
+      <w:proofErr w:type="spellStart"/>
+      <w:r>
+        <w:t>microtube</w:t>
+      </w:r>
+      <w:proofErr w:type="spellEnd"/>
+      <w:r>
+        <w:t xml:space="preserve"> d’agarose et </w:t>
+      </w:r>
+      <w:r>
+        <w:t>le repêcher</w:t>
+      </w:r>
+      <w:r>
+        <w:t xml:space="preserve"> directement après à l’aide de la même pipette</w:t>
+      </w:r>
+      <w:r>
+        <w:t xml:space="preserve"> de plastique. </w:t>
+      </w:r>
+    </w:p>
+    <w:p>
+      <w:pPr>
+        <w:pStyle w:val="Paragraphedeliste"/>
+        <w:numPr>
+          <w:ilvl w:val="0"/>
+          <w:numId w:val="2"/>
+        </w:numPr>
+      </w:pPr>
+      <w:r>
+        <w:t xml:space="preserve">Déposer le poisson dans le deuxième </w:t>
+      </w:r>
+      <w:proofErr w:type="spellStart"/>
+      <w:r>
+        <w:t>microtube</w:t>
+      </w:r>
+      <w:proofErr w:type="spellEnd"/>
+      <w:r>
+        <w:t xml:space="preserve"> d’agarose et le repêcher directement après à l’aide de la même pipette de plastique. </w:t>
+      </w:r>
+    </w:p>
+    <w:p>
+      <w:pPr>
+        <w:pStyle w:val="Paragraphedeliste"/>
+        <w:numPr>
+          <w:ilvl w:val="0"/>
+          <w:numId w:val="2"/>
+        </w:numPr>
+      </w:pPr>
+      <w:r>
+        <w:t xml:space="preserve">Déposer le poisson </w:t>
+      </w:r>
+      <w:r>
+        <w:t>immergé d</w:t>
+      </w:r>
+      <w:r>
+        <w:t>ans l’</w:t>
+      </w:r>
+      <w:r>
+        <w:t>agarose sur une plaqu</w:t>
+      </w:r>
+      <w:r>
+        <w:t>ette carrée conçue pour la visualisation</w:t>
+      </w:r>
+      <w:r>
+        <w:t xml:space="preserve"> au microscope. </w:t>
+      </w:r>
+    </w:p>
+    <w:p>
+      <w:pPr>
+        <w:pStyle w:val="Paragraphedeliste"/>
+        <w:numPr>
+          <w:ilvl w:val="0"/>
+          <w:numId w:val="2"/>
+        </w:numPr>
+      </w:pPr>
+      <w:r>
+        <w:t xml:space="preserve">À l’aide d’une petite tige, déplacer doucement le poisson dans l’agarose afin qu’il ait la position désirée pour l’imagerie. </w:t>
+      </w:r>
+      <w:r>
+        <w:t>Compte tenu de la petite grosseur du poisson, utiliser un microscope optique conventionnel</w:t>
+      </w:r>
+      <w:r>
+        <w:t xml:space="preserve"> mis à la disposition</w:t>
+      </w:r>
+      <w:r>
+        <w:t xml:space="preserve"> pour </w:t>
+      </w:r>
+      <w:r>
+        <w:t xml:space="preserve">faire cette étape. </w:t>
+      </w:r>
+    </w:p>
+    <w:p>
+      <w:pPr>
+        <w:pStyle w:val="Paragraphedeliste"/>
+        <w:numPr>
+          <w:ilvl w:val="0"/>
+          <w:numId w:val="2"/>
+        </w:numPr>
+      </w:pPr>
+      <w:r>
+        <w:t xml:space="preserve">Attendre 2 minutes que l’agarose se gélifie. Il est possible de vérifier sa texture en touchant une partie non-importante de l’agarose avec la petite tige. </w:t>
+      </w:r>
+    </w:p>
+    <w:p>
+      <w:pPr>
+        <w:pStyle w:val="Paragraphedeliste"/>
+        <w:numPr>
+          <w:ilvl w:val="0"/>
+          <w:numId w:val="2"/>
+        </w:numPr>
+      </w:pPr>
+      <w:r>
+        <w:t xml:space="preserve">À l’aide de la pipette de plastique, ajouter juste assez de milieu de culture E3 sur le poisson figé dans l’agarose pour que le liquide couvre l’agarose. </w:t>
+      </w:r>
+    </w:p>
+    <w:p>
+      <w:pPr>
+        <w:pStyle w:val="Paragraphedeliste"/>
+        <w:numPr>
+          <w:ilvl w:val="0"/>
+          <w:numId w:val="2"/>
+        </w:numPr>
+      </w:pPr>
+      <w:r>
+        <w:t>Placer une lamelle de verre par-dessus le montage. Si le milieu de culture E3 ne touche pas à la lamelle, en ajouter un peu</w:t>
+      </w:r>
+      <w:r>
+        <w:t xml:space="preserve"> à l’aide de la pipette de plastique</w:t>
+      </w:r>
+      <w:r>
+        <w:t>. Il est préférable de ne pas avoir d’air entre la lamelle de verre et l’</w:t>
+      </w:r>
+      <w:r>
+        <w:t xml:space="preserve">agarose contenant le poisson vivant. </w:t>
+      </w:r>
+    </w:p>
+    <w:p>
+      <w:pPr>
+        <w:pStyle w:val="Paragraphedeliste"/>
+        <w:numPr>
+          <w:ilvl w:val="0"/>
+          <w:numId w:val="2"/>
+        </w:numPr>
+      </w:pPr>
+      <w:r>
+        <w:t>Replacer le bocal avec tous les autres poissons dans l’incubateur de 28</w:t>
       </w:r>
       <w:r>
         <w:rPr>
@@ -257,198 +323,168 @@
         <w:t>°</w:t>
       </w:r>
       <w:r>
-        <w:t xml:space="preserve">C. Une température trop haute peut affecter le développement du poisson, pouvant aller jusqu’à l’ébouillantage et la mort. </w:t>
-      </w:r>
-    </w:p>
-    <w:p>
-      <w:pPr>
-        <w:pStyle w:val="Paragraphedeliste"/>
-        <w:numPr>
-          <w:ilvl w:val="0"/>
-          <w:numId w:val="2"/>
-        </w:numPr>
-      </w:pPr>
-      <w:r>
-        <w:t>À l’aide d’une pipette stérile de plastique</w:t>
-      </w:r>
-      <w:r>
-        <w:t xml:space="preserve"> de 2 </w:t>
+        <w:t xml:space="preserve">C. </w:t>
+      </w:r>
+    </w:p>
+    <w:p>
+      <w:pPr>
+        <w:pStyle w:val="Paragraphedeliste"/>
+        <w:numPr>
+          <w:ilvl w:val="0"/>
+          <w:numId w:val="2"/>
+        </w:numPr>
+      </w:pPr>
+      <w:r>
+        <w:t>Poursuivre l’expérience d’imagerie (</w:t>
+      </w:r>
+      <w:r>
+        <w:t>voir protocole dans GitHub DCC-</w:t>
       </w:r>
       <w:proofErr w:type="spellStart"/>
       <w:r>
-        <w:t>mL</w:t>
+        <w:t>Lab</w:t>
       </w:r>
       <w:proofErr w:type="spellEnd"/>
       <w:r>
-        <w:t xml:space="preserve">, pêcher un poisson vivant dans le bocal en aspirant du liquide. </w:t>
-      </w:r>
-    </w:p>
-    <w:p>
-      <w:pPr>
-        <w:pStyle w:val="Paragraphedeliste"/>
-        <w:numPr>
-          <w:ilvl w:val="0"/>
-          <w:numId w:val="2"/>
-        </w:numPr>
-      </w:pPr>
-      <w:r>
-        <w:t>Déposer</w:t>
-      </w:r>
-      <w:r>
-        <w:t xml:space="preserve"> le poisson dans le premier </w:t>
-      </w:r>
-      <w:proofErr w:type="spellStart"/>
-      <w:r>
-        <w:t>microtube</w:t>
-      </w:r>
-      <w:proofErr w:type="spellEnd"/>
-      <w:r>
-        <w:t xml:space="preserve"> d’agarose et </w:t>
-      </w:r>
-      <w:r>
-        <w:t>le repêcher</w:t>
-      </w:r>
-      <w:r>
-        <w:t xml:space="preserve"> directement après à l’aide de la même pipette</w:t>
-      </w:r>
-      <w:r>
-        <w:t xml:space="preserve"> de plastique. </w:t>
-      </w:r>
-    </w:p>
-    <w:p>
-      <w:pPr>
-        <w:pStyle w:val="Paragraphedeliste"/>
-        <w:numPr>
-          <w:ilvl w:val="0"/>
-          <w:numId w:val="2"/>
-        </w:numPr>
-      </w:pPr>
-      <w:r>
-        <w:t xml:space="preserve">Déposer le poisson dans le deuxième </w:t>
-      </w:r>
-      <w:proofErr w:type="spellStart"/>
-      <w:r>
-        <w:t>microtube</w:t>
-      </w:r>
-      <w:proofErr w:type="spellEnd"/>
-      <w:r>
-        <w:t xml:space="preserve"> d’agarose et le repêcher directement après à l’aide de la même pipette de plastique. </w:t>
-      </w:r>
-    </w:p>
-    <w:p>
-      <w:pPr>
-        <w:pStyle w:val="Paragraphedeliste"/>
-        <w:numPr>
-          <w:ilvl w:val="0"/>
-          <w:numId w:val="2"/>
-        </w:numPr>
-      </w:pPr>
-      <w:r>
-        <w:t xml:space="preserve">Déposer le poisson </w:t>
-      </w:r>
-      <w:r>
-        <w:t>immergé d</w:t>
-      </w:r>
-      <w:r>
-        <w:t>ans l’</w:t>
-      </w:r>
-      <w:r>
-        <w:t>agarose sur une plaqu</w:t>
-      </w:r>
-      <w:r>
-        <w:t>ette carrée conçue pour la visualisation</w:t>
-      </w:r>
-      <w:r>
-        <w:t xml:space="preserve"> au microscope. </w:t>
-      </w:r>
-    </w:p>
-    <w:p>
-      <w:pPr>
-        <w:pStyle w:val="Paragraphedeliste"/>
-        <w:numPr>
-          <w:ilvl w:val="0"/>
-          <w:numId w:val="2"/>
-        </w:numPr>
-      </w:pPr>
-      <w:r>
-        <w:t xml:space="preserve">À l’aide d’une petite tige, déplacer doucement le poisson dans l’agarose afin qu’il ait la position désirée pour </w:t>
-      </w:r>
-      <w:proofErr w:type="gramStart"/>
-      <w:r>
-        <w:t>l’imagerie</w:t>
-      </w:r>
-      <w:proofErr w:type="gramEnd"/>
-      <w:r>
-        <w:t xml:space="preserve">. </w:t>
-      </w:r>
-      <w:r>
-        <w:t>Compte tenu de la petite grosseur du poisson, utiliser un microscope optique conventionnel</w:t>
-      </w:r>
-      <w:r>
-        <w:t xml:space="preserve"> mis à la disposition</w:t>
-      </w:r>
-      <w:r>
-        <w:t xml:space="preserve"> pour </w:t>
-      </w:r>
-      <w:r>
-        <w:t xml:space="preserve">faire cette étape. </w:t>
-      </w:r>
-    </w:p>
-    <w:p>
-      <w:pPr>
-        <w:pStyle w:val="Paragraphedeliste"/>
-        <w:numPr>
-          <w:ilvl w:val="0"/>
-          <w:numId w:val="2"/>
-        </w:numPr>
-      </w:pPr>
-      <w:r>
-        <w:t xml:space="preserve">Attendre 2 minutes que l’agarose se gélifie. Il est possible de vérifier sa texture en touchant une partie non-importante de l’agarose avec la petite tige. </w:t>
-      </w:r>
-    </w:p>
-    <w:p>
-      <w:pPr>
-        <w:pStyle w:val="Paragraphedeliste"/>
-        <w:numPr>
-          <w:ilvl w:val="0"/>
-          <w:numId w:val="2"/>
-        </w:numPr>
-      </w:pPr>
-      <w:r>
-        <w:t xml:space="preserve">À l’aide de la pipette de plastique, ajouter juste assez de milieu de culture E3 sur le poisson figé dans l’agarose pour que le liquide couvre l’agarose. </w:t>
-      </w:r>
-    </w:p>
-    <w:p>
-      <w:pPr>
-        <w:pStyle w:val="Paragraphedeliste"/>
-        <w:numPr>
-          <w:ilvl w:val="0"/>
-          <w:numId w:val="2"/>
-        </w:numPr>
-      </w:pPr>
-      <w:r>
-        <w:t>Placer une lamelle de verre par-dessus le montage. Si le milieu de culture E3 ne touche pas à la lamelle, en ajouter un peu</w:t>
-      </w:r>
-      <w:r>
-        <w:t xml:space="preserve"> à l’aide de la pipette de plastique</w:t>
-      </w:r>
-      <w:r>
-        <w:t>. Il est préférable de ne pas avoir d’air entre la lamelle de verre et l’</w:t>
-      </w:r>
-      <w:r>
-        <w:t xml:space="preserve">agarose contenant le poisson vivant. </w:t>
-      </w:r>
-    </w:p>
-    <w:p>
-      <w:pPr>
-        <w:pStyle w:val="Paragraphedeliste"/>
-        <w:numPr>
-          <w:ilvl w:val="0"/>
-          <w:numId w:val="2"/>
-        </w:numPr>
-      </w:pPr>
-      <w:r>
-        <w:t>Replacer le bocal avec tous les autres poissons dans l’incubateur de 28</w:t>
+        <w:t xml:space="preserve"> dans </w:t>
+      </w:r>
+      <w:r>
+        <w:rPr>
+          <w:i/>
+        </w:rPr>
+        <w:t>Documentation</w:t>
+      </w:r>
+      <w:r>
+        <w:t xml:space="preserve">, </w:t>
+      </w:r>
+      <w:r>
+        <w:rPr>
+          <w:i/>
+        </w:rPr>
+        <w:t>PROTOCOL-Utilisation-Microscope deux photons Feng</w:t>
+      </w:r>
+      <w:r>
+        <w:t xml:space="preserve"> si ce microscope est utilisé dans l’expérience). </w:t>
+      </w:r>
+      <w:bookmarkStart w:id="0" w:name="_GoBack"/>
+      <w:bookmarkEnd w:id="0"/>
+    </w:p>
+    <w:p>
+      <w:pPr>
+        <w:pStyle w:val="Paragraphedeliste"/>
+        <w:numPr>
+          <w:ilvl w:val="0"/>
+          <w:numId w:val="2"/>
+        </w:numPr>
+      </w:pPr>
+      <w:r>
+        <w:t>Si</w:t>
+      </w:r>
+      <w:r>
+        <w:t xml:space="preserve"> l’expérience s’est fait</w:t>
+      </w:r>
+      <w:r>
+        <w:t>e</w:t>
+      </w:r>
+      <w:r>
+        <w:t xml:space="preserve"> hors de la salle de culture,</w:t>
+      </w:r>
+      <w:r>
+        <w:t xml:space="preserve"> </w:t>
+      </w:r>
+      <w:r>
+        <w:t>s</w:t>
+      </w:r>
+      <w:r>
+        <w:t>e laver les mains et remettre des gants.</w:t>
+      </w:r>
+    </w:p>
+    <w:p>
+      <w:pPr>
+        <w:pStyle w:val="Paragraphedeliste"/>
+        <w:numPr>
+          <w:ilvl w:val="0"/>
+          <w:numId w:val="2"/>
+        </w:numPr>
+      </w:pPr>
+      <w:r>
+        <w:t>Pour sortir le poisson de l’</w:t>
+      </w:r>
+      <w:r>
+        <w:t>agarose, l</w:t>
+      </w:r>
+      <w:r>
+        <w:t>aisser le milieu de culture E3 ; lorsque le poisson est libéré de l’agarose, il doit être capabl</w:t>
+      </w:r>
+      <w:r>
+        <w:t>e de nager par</w:t>
+      </w:r>
+      <w:r>
+        <w:t xml:space="preserve"> lu</w:t>
+      </w:r>
+      <w:r>
+        <w:t xml:space="preserve">i-même dans la paquette carrée. </w:t>
+      </w:r>
+    </w:p>
+    <w:p>
+      <w:pPr>
+        <w:pStyle w:val="Paragraphedeliste"/>
+        <w:numPr>
+          <w:ilvl w:val="0"/>
+          <w:numId w:val="2"/>
+        </w:numPr>
+      </w:pPr>
+      <w:r>
+        <w:t xml:space="preserve">Utiliser une pince à cils, la petite tige ou ce qui est facile d’utilisation pour l’expérimentateur pour enlever l’agarose et libérer le poisson. Cette étape peut </w:t>
+      </w:r>
+      <w:r>
+        <w:t xml:space="preserve">être longue et laborieuse ; une patience et une certaine dextérité sont de mise. Il ne faut </w:t>
+      </w:r>
+      <w:r>
+        <w:t xml:space="preserve">pas avoir peur de toucher (doucement!) au poisson. </w:t>
+      </w:r>
+      <w:r>
+        <w:t xml:space="preserve">Le microscope optique conventionnel est recommandé pour faire cette étape. </w:t>
+      </w:r>
+      <w:r>
+        <w:br/>
+        <w:t xml:space="preserve">Astuce : Enlever l’excès d’agarose autour du poisson en premier. Ensuite, pour enlever l’agarose qui l’entoure, pincer doucement les côtés du poisson pour </w:t>
+      </w:r>
+      <w:r>
+        <w:t>l’aider</w:t>
+      </w:r>
+      <w:r>
+        <w:t xml:space="preserve"> à se propulser par lui-même hors de l’agarose. </w:t>
+      </w:r>
+    </w:p>
+    <w:p>
+      <w:pPr>
+        <w:pStyle w:val="Paragraphedeliste"/>
+        <w:numPr>
+          <w:ilvl w:val="0"/>
+          <w:numId w:val="2"/>
+        </w:numPr>
+      </w:pPr>
+      <w:r>
+        <w:t xml:space="preserve">Dès que le poisson est capable de nager par lui-même dans le milieu de culture E3, utiliser la pipette de plastique pour le remettre dans son bocal. </w:t>
+      </w:r>
+    </w:p>
+    <w:p>
+      <w:pPr>
+        <w:pStyle w:val="Paragraphedeliste"/>
+        <w:numPr>
+          <w:ilvl w:val="0"/>
+          <w:numId w:val="2"/>
+        </w:numPr>
+      </w:pPr>
+      <w:r>
+        <w:t>Replacer le bocal</w:t>
+      </w:r>
+      <w:r>
+        <w:t xml:space="preserve"> avec tous les poissons</w:t>
+      </w:r>
+      <w:r>
+        <w:t xml:space="preserve"> dans l’incubateur de 28</w:t>
       </w:r>
       <w:r>
         <w:rPr>
@@ -469,157 +505,6 @@
         </w:numPr>
       </w:pPr>
       <w:r>
-        <w:t xml:space="preserve">Poursuivre l’expérience d’imagerie (voir </w:t>
-      </w:r>
-      <w:r>
-        <w:rPr>
-          <w:i/>
-        </w:rPr>
-        <w:t>Protocole pour utiliser le microscope deux photons de Feng</w:t>
-      </w:r>
-      <w:r>
-        <w:t xml:space="preserve"> si ce microscope est utilisé dans l’expérience). </w:t>
-      </w:r>
-    </w:p>
-    <w:p>
-      <w:pPr>
-        <w:pStyle w:val="Paragraphedeliste"/>
-        <w:numPr>
-          <w:ilvl w:val="0"/>
-          <w:numId w:val="2"/>
-        </w:numPr>
-      </w:pPr>
-      <w:r>
-        <w:t>Si</w:t>
-      </w:r>
-      <w:r>
-        <w:t xml:space="preserve"> l’expérience s’est fait</w:t>
-      </w:r>
-      <w:r>
-        <w:t>e</w:t>
-      </w:r>
-      <w:bookmarkStart w:id="0" w:name="_GoBack"/>
-      <w:bookmarkEnd w:id="0"/>
-      <w:r>
-        <w:t xml:space="preserve"> hors de la salle de culture,</w:t>
-      </w:r>
-      <w:r>
-        <w:t xml:space="preserve"> </w:t>
-      </w:r>
-      <w:r>
-        <w:t>s</w:t>
-      </w:r>
-      <w:r>
-        <w:t>e laver les mains et remettre des gants.</w:t>
-      </w:r>
-    </w:p>
-    <w:p>
-      <w:pPr>
-        <w:pStyle w:val="Paragraphedeliste"/>
-        <w:numPr>
-          <w:ilvl w:val="0"/>
-          <w:numId w:val="2"/>
-        </w:numPr>
-      </w:pPr>
-      <w:r>
-        <w:t>Pour sortir le poisson de l’</w:t>
-      </w:r>
-      <w:r>
-        <w:t>agarose, l</w:t>
-      </w:r>
-      <w:r>
-        <w:t>aisser le milieu de culture E3 ; lorsque le poisson est libéré de l’agarose, il doit être capabl</w:t>
-      </w:r>
-      <w:r>
-        <w:t>e de nager par</w:t>
-      </w:r>
-      <w:r>
-        <w:t xml:space="preserve"> lu</w:t>
-      </w:r>
-      <w:r>
-        <w:t xml:space="preserve">i-même dans la paquette carrée. </w:t>
-      </w:r>
-    </w:p>
-    <w:p>
-      <w:pPr>
-        <w:pStyle w:val="Paragraphedeliste"/>
-        <w:numPr>
-          <w:ilvl w:val="0"/>
-          <w:numId w:val="2"/>
-        </w:numPr>
-      </w:pPr>
-      <w:r>
-        <w:t xml:space="preserve">Utiliser une pince à cils, la petite tige ou ce qui est facile d’utilisation pour l’expérimentateur pour enlever l’agarose et libérer le poisson. Cette étape peut </w:t>
-      </w:r>
-      <w:r>
-        <w:t xml:space="preserve">être longue et laborieuse ; une patience et une certaine dextérité sont de mise. Il ne faut </w:t>
-      </w:r>
-      <w:r>
-        <w:t xml:space="preserve">pas avoir peur de toucher (doucement!) au poisson. </w:t>
-      </w:r>
-      <w:r>
-        <w:t xml:space="preserve">Le microscope optique conventionnel est recommandé pour faire cette étape. </w:t>
-      </w:r>
-      <w:r>
-        <w:br/>
-        <w:t xml:space="preserve">Astuce : Enlever l’excès d’agarose autour du poisson en premier. Ensuite, pour enlever l’agarose qui l’entoure, pincer doucement les côtés du poisson pour </w:t>
-      </w:r>
-      <w:r>
-        <w:t>l’aider</w:t>
-      </w:r>
-      <w:r>
-        <w:t xml:space="preserve"> à se propulser par lui-même hors de l’agarose. </w:t>
-      </w:r>
-    </w:p>
-    <w:p>
-      <w:pPr>
-        <w:pStyle w:val="Paragraphedeliste"/>
-        <w:numPr>
-          <w:ilvl w:val="0"/>
-          <w:numId w:val="2"/>
-        </w:numPr>
-      </w:pPr>
-      <w:r>
-        <w:t xml:space="preserve">Dès que le poisson est capable de nager par lui-même dans le milieu de culture E3, utiliser la pipette de plastique pour le remettre dans son bocal. </w:t>
-      </w:r>
-    </w:p>
-    <w:p>
-      <w:pPr>
-        <w:pStyle w:val="Paragraphedeliste"/>
-        <w:numPr>
-          <w:ilvl w:val="0"/>
-          <w:numId w:val="2"/>
-        </w:numPr>
-      </w:pPr>
-      <w:r>
-        <w:t>Replacer le bocal</w:t>
-      </w:r>
-      <w:r>
-        <w:t xml:space="preserve"> avec tous les poissons</w:t>
-      </w:r>
-      <w:r>
-        <w:t xml:space="preserve"> dans l’incubateur de 28</w:t>
-      </w:r>
-      <w:r>
-        <w:rPr>
-          <w:rFonts w:cstheme="minorHAnsi"/>
-        </w:rPr>
-        <w:t>°</w:t>
-      </w:r>
-      <w:r>
-        <w:t xml:space="preserve">C. </w:t>
-      </w:r>
-    </w:p>
-    <w:p>
-      <w:pPr>
-        <w:pStyle w:val="Paragraphedeliste"/>
-        <w:numPr>
-          <w:ilvl w:val="0"/>
-          <w:numId w:val="2"/>
-        </w:numPr>
-      </w:pPr>
-      <w:r>
-        <w:lastRenderedPageBreak/>
         <w:t xml:space="preserve">Nettoyer </w:t>
       </w:r>
       <w:r>
@@ -883,7 +768,7 @@
       </w:pPr>
     </w:pPrDefault>
   </w:docDefaults>
-  <w:latentStyles w:defLockedState="0" w:defUIPriority="99" w:defSemiHidden="0" w:defUnhideWhenUsed="0" w:defQFormat="0" w:count="375">
+  <w:latentStyles w:defLockedState="0" w:defUIPriority="99" w:defSemiHidden="0" w:defUnhideWhenUsed="0" w:defQFormat="0" w:count="376">
     <w:lsdException w:name="Normal" w:uiPriority="0" w:qFormat="1"/>
     <w:lsdException w:name="heading 1" w:uiPriority="9" w:qFormat="1"/>
     <w:lsdException w:name="heading 2" w:semiHidden="1" w:uiPriority="9" w:unhideWhenUsed="1" w:qFormat="1"/>
@@ -1032,11 +917,11 @@
     <w:lsdException w:name="Table Elegant" w:semiHidden="1" w:unhideWhenUsed="1"/>
     <w:lsdException w:name="Table Professional" w:semiHidden="1" w:unhideWhenUsed="1"/>
     <w:lsdException w:name="Table Subtle 1" w:semiHidden="1" w:unhideWhenUsed="1"/>
+    <w:lsdException w:name="Table Subtle 2" w:semiHidden="1" w:unhideWhenUsed="1"/>
     <w:lsdException w:name="Table Web 1" w:semiHidden="1" w:unhideWhenUsed="1"/>
     <w:lsdException w:name="Table Web 2" w:semiHidden="1" w:unhideWhenUsed="1"/>
     <w:lsdException w:name="Balloon Text" w:semiHidden="1" w:unhideWhenUsed="1"/>
     <w:lsdException w:name="Table Grid" w:uiPriority="39"/>
-    <w:lsdException w:name="Table Theme" w:semiHidden="1" w:unhideWhenUsed="1"/>
     <w:lsdException w:name="Placeholder Text" w:semiHidden="1"/>
     <w:lsdException w:name="No Spacing" w:uiPriority="1" w:qFormat="1"/>
     <w:lsdException w:name="Light Shading" w:uiPriority="60"/>
@@ -1256,6 +1141,7 @@
     <w:lsdException w:name="Smart Hyperlink" w:semiHidden="1" w:unhideWhenUsed="1"/>
     <w:lsdException w:name="Hashtag" w:semiHidden="1" w:unhideWhenUsed="1"/>
     <w:lsdException w:name="Unresolved Mention" w:semiHidden="1" w:unhideWhenUsed="1"/>
+    <w:lsdException w:name="Smart Link" w:semiHidden="1" w:unhideWhenUsed="1"/>
   </w:latentStyles>
   <w:style w:type="paragraph" w:default="1" w:styleId="Normal">
     <w:name w:val="Normal"/>

</xml_diff>